<commit_message>
trimmed some attrs from a few tables in db and better schema diag
</commit_message>
<xml_diff>
--- a/Healthcare Management System.docx
+++ b/Healthcare Management System.docx
@@ -276,8 +276,6 @@
         </w:rPr>
         <w:t>ihal T M</w:t>
       </w:r>
-      <w:bookmarkStart w:id="0" w:name="_GoBack"/>
-      <w:bookmarkEnd w:id="0"/>
       <w:r>
         <w:rPr>
           <w:rFonts w:ascii="Arial" w:hAnsi="Arial" w:cs="Arial"/>
@@ -1654,7 +1652,24 @@
           <w:sz w:val="24"/>
           <w:szCs w:val="24"/>
         </w:rPr>
-        <w:t>Frontend: HTML, CSS, JavaScript (for a responsive and interactive UI).</w:t>
+        <w:t>Frontend: HTML, CSS, JavaScript</w:t>
+      </w:r>
+      <w:r>
+        <w:rPr>
+          <w:rFonts w:hint="default" w:cstheme="minorHAnsi"/>
+          <w:sz w:val="24"/>
+          <w:szCs w:val="24"/>
+          <w:lang w:val="en-US"/>
+        </w:rPr>
+        <w:t>, ReactJS</w:t>
+      </w:r>
+      <w:r>
+        <w:rPr>
+          <w:rFonts w:cstheme="minorHAnsi"/>
+          <w:sz w:val="24"/>
+          <w:szCs w:val="24"/>
+        </w:rPr>
+        <w:t xml:space="preserve"> (for a responsive and interactive UI).</w:t>
       </w:r>
     </w:p>
     <w:p>
@@ -1942,19 +1957,6 @@
     </w:p>
     <w:p>
       <w:pPr>
-        <w:pStyle w:val="5"/>
-        <w:spacing w:line="276" w:lineRule="auto"/>
-        <w:ind w:left="360"/>
-        <w:jc w:val="both"/>
-        <w:rPr>
-          <w:rFonts w:cstheme="minorHAnsi"/>
-          <w:sz w:val="24"/>
-          <w:szCs w:val="24"/>
-        </w:rPr>
-      </w:pPr>
-    </w:p>
-    <w:p>
-      <w:pPr>
         <w:spacing w:line="276" w:lineRule="auto"/>
         <w:jc w:val="both"/>
         <w:rPr>
@@ -2028,19 +2030,6 @@
     </w:p>
     <w:p>
       <w:pPr>
-        <w:pStyle w:val="5"/>
-        <w:spacing w:line="276" w:lineRule="auto"/>
-        <w:ind w:left="360"/>
-        <w:jc w:val="both"/>
-        <w:rPr>
-          <w:rFonts w:cstheme="minorHAnsi"/>
-          <w:sz w:val="24"/>
-          <w:szCs w:val="24"/>
-        </w:rPr>
-      </w:pPr>
-    </w:p>
-    <w:p>
-      <w:pPr>
         <w:spacing w:line="276" w:lineRule="auto"/>
         <w:jc w:val="both"/>
         <w:rPr>
@@ -2114,32 +2103,6 @@
     </w:p>
     <w:p>
       <w:pPr>
-        <w:pStyle w:val="5"/>
-        <w:spacing w:line="276" w:lineRule="auto"/>
-        <w:ind w:left="360"/>
-        <w:jc w:val="both"/>
-        <w:rPr>
-          <w:rFonts w:cstheme="minorHAnsi"/>
-          <w:sz w:val="24"/>
-          <w:szCs w:val="24"/>
-        </w:rPr>
-      </w:pPr>
-    </w:p>
-    <w:p>
-      <w:pPr>
-        <w:pStyle w:val="5"/>
-        <w:spacing w:line="276" w:lineRule="auto"/>
-        <w:ind w:left="360"/>
-        <w:jc w:val="both"/>
-        <w:rPr>
-          <w:rFonts w:cstheme="minorHAnsi"/>
-          <w:sz w:val="24"/>
-          <w:szCs w:val="24"/>
-        </w:rPr>
-      </w:pPr>
-    </w:p>
-    <w:p>
-      <w:pPr>
         <w:spacing w:line="276" w:lineRule="auto"/>
         <w:jc w:val="both"/>
         <w:rPr>
@@ -2189,8 +2152,11 @@
     <w:p>
       <w:pPr>
         <w:pStyle w:val="5"/>
-        <w:spacing w:line="276" w:lineRule="auto"/>
-        <w:ind w:left="360"/>
+        <w:numPr>
+          <w:numId w:val="0"/>
+        </w:numPr>
+        <w:spacing w:after="160" w:line="276" w:lineRule="auto"/>
+        <w:contextualSpacing/>
         <w:jc w:val="both"/>
         <w:rPr>
           <w:rFonts w:cstheme="minorHAnsi"/>
@@ -2250,6 +2216,147 @@
     <w:p>
       <w:pPr>
         <w:pStyle w:val="5"/>
+        <w:numPr>
+          <w:numId w:val="0"/>
+        </w:numPr>
+        <w:spacing w:after="160" w:line="276" w:lineRule="auto"/>
+        <w:contextualSpacing/>
+        <w:jc w:val="both"/>
+        <w:rPr>
+          <w:rFonts w:cstheme="minorHAnsi"/>
+          <w:sz w:val="24"/>
+          <w:szCs w:val="24"/>
+        </w:rPr>
+      </w:pPr>
+    </w:p>
+    <w:p>
+      <w:pPr>
+        <w:pStyle w:val="5"/>
+        <w:numPr>
+          <w:numId w:val="0"/>
+        </w:numPr>
+        <w:spacing w:after="160" w:line="276" w:lineRule="auto"/>
+        <w:contextualSpacing/>
+        <w:jc w:val="both"/>
+        <w:rPr>
+          <w:rFonts w:cstheme="minorHAnsi"/>
+          <w:sz w:val="24"/>
+          <w:szCs w:val="24"/>
+        </w:rPr>
+      </w:pPr>
+    </w:p>
+    <w:p>
+      <w:pPr>
+        <w:pStyle w:val="5"/>
+        <w:numPr>
+          <w:numId w:val="0"/>
+        </w:numPr>
+        <w:spacing w:after="160" w:line="276" w:lineRule="auto"/>
+        <w:contextualSpacing/>
+        <w:jc w:val="both"/>
+        <w:rPr>
+          <w:rFonts w:hint="default" w:cstheme="minorHAnsi"/>
+          <w:b/>
+          <w:bCs/>
+          <w:sz w:val="32"/>
+          <w:szCs w:val="32"/>
+          <w:u w:val="single"/>
+          <w:lang w:val="en-US"/>
+        </w:rPr>
+      </w:pPr>
+      <w:r>
+        <w:rPr>
+          <w:rFonts w:hint="default" w:cstheme="minorHAnsi"/>
+          <w:b/>
+          <w:bCs/>
+          <w:sz w:val="32"/>
+          <w:szCs w:val="32"/>
+          <w:u w:val="single"/>
+          <w:lang w:val="en-US"/>
+        </w:rPr>
+        <w:t>Relation Schema:</w:t>
+      </w:r>
+    </w:p>
+    <w:p>
+      <w:pPr>
+        <w:pStyle w:val="5"/>
+        <w:numPr>
+          <w:numId w:val="0"/>
+        </w:numPr>
+        <w:spacing w:after="160" w:line="276" w:lineRule="auto"/>
+        <w:contextualSpacing/>
+        <w:jc w:val="both"/>
+        <w:rPr>
+          <w:rFonts w:hint="default" w:cstheme="minorHAnsi"/>
+          <w:sz w:val="24"/>
+          <w:szCs w:val="24"/>
+          <w:lang w:val="en-US"/>
+        </w:rPr>
+      </w:pPr>
+    </w:p>
+    <w:p>
+      <w:pPr>
+        <w:pStyle w:val="5"/>
+        <w:numPr>
+          <w:numId w:val="0"/>
+        </w:numPr>
+        <w:spacing w:after="160" w:line="276" w:lineRule="auto"/>
+        <w:contextualSpacing/>
+        <w:jc w:val="both"/>
+        <w:rPr>
+          <w:rFonts w:hint="default" w:cstheme="minorHAnsi"/>
+          <w:sz w:val="24"/>
+          <w:szCs w:val="24"/>
+          <w:lang w:val="en-US"/>
+        </w:rPr>
+      </w:pPr>
+      <w:r>
+        <w:drawing>
+          <wp:inline distT="0" distB="0" distL="114300" distR="114300">
+            <wp:extent cx="5723890" cy="3447415"/>
+            <wp:effectExtent l="0" t="0" r="10160" b="635"/>
+            <wp:docPr id="1" name="Picture 1"/>
+            <wp:cNvGraphicFramePr>
+              <a:graphicFrameLocks xmlns:a="http://schemas.openxmlformats.org/drawingml/2006/main" noChangeAspect="1"/>
+            </wp:cNvGraphicFramePr>
+            <a:graphic xmlns:a="http://schemas.openxmlformats.org/drawingml/2006/main">
+              <a:graphicData uri="http://schemas.openxmlformats.org/drawingml/2006/picture">
+                <pic:pic xmlns:pic="http://schemas.openxmlformats.org/drawingml/2006/picture">
+                  <pic:nvPicPr>
+                    <pic:cNvPr id="1" name="Picture 1"/>
+                    <pic:cNvPicPr>
+                      <a:picLocks noChangeAspect="1"/>
+                    </pic:cNvPicPr>
+                  </pic:nvPicPr>
+                  <pic:blipFill>
+                    <a:blip r:embed="rId7"/>
+                    <a:stretch>
+                      <a:fillRect/>
+                    </a:stretch>
+                  </pic:blipFill>
+                  <pic:spPr>
+                    <a:xfrm>
+                      <a:off x="0" y="0"/>
+                      <a:ext cx="5723890" cy="3447415"/>
+                    </a:xfrm>
+                    <a:prstGeom prst="rect">
+                      <a:avLst/>
+                    </a:prstGeom>
+                    <a:noFill/>
+                    <a:ln>
+                      <a:noFill/>
+                    </a:ln>
+                  </pic:spPr>
+                </pic:pic>
+              </a:graphicData>
+            </a:graphic>
+          </wp:inline>
+        </w:drawing>
+      </w:r>
+    </w:p>
+    <w:p>
+      <w:pPr>
+        <w:pStyle w:val="5"/>
         <w:spacing w:line="276" w:lineRule="auto"/>
         <w:ind w:left="360"/>
         <w:jc w:val="both"/>
@@ -2264,14 +2371,45 @@
       <w:pPr>
         <w:pStyle w:val="5"/>
         <w:spacing w:line="276" w:lineRule="auto"/>
-        <w:ind w:left="360"/>
-        <w:jc w:val="both"/>
-        <w:rPr>
-          <w:rFonts w:cstheme="minorHAnsi"/>
-          <w:sz w:val="24"/>
-          <w:szCs w:val="24"/>
-        </w:rPr>
-      </w:pPr>
+        <w:ind w:left="0" w:leftChars="0" w:firstLine="0" w:firstLineChars="0"/>
+        <w:jc w:val="both"/>
+        <w:rPr>
+          <w:rFonts w:hint="default" w:cstheme="minorHAnsi"/>
+          <w:b/>
+          <w:bCs/>
+          <w:sz w:val="32"/>
+          <w:szCs w:val="32"/>
+          <w:u w:val="single"/>
+          <w:lang w:val="en-US"/>
+        </w:rPr>
+      </w:pPr>
+      <w:r>
+        <w:rPr>
+          <w:rFonts w:hint="default" w:cstheme="minorHAnsi"/>
+          <w:b/>
+          <w:bCs/>
+          <w:sz w:val="32"/>
+          <w:szCs w:val="32"/>
+          <w:u w:val="single"/>
+          <w:lang w:val="en-US"/>
+        </w:rPr>
+        <w:t>ER Diagram:</w:t>
+      </w:r>
+    </w:p>
+    <w:p>
+      <w:pPr>
+        <w:spacing w:line="276" w:lineRule="auto"/>
+        <w:jc w:val="both"/>
+        <w:rPr>
+          <w:rFonts w:cstheme="minorHAnsi"/>
+          <w:b/>
+          <w:bCs/>
+          <w:sz w:val="32"/>
+          <w:szCs w:val="32"/>
+        </w:rPr>
+      </w:pPr>
+      <w:bookmarkStart w:id="0" w:name="_GoBack"/>
+      <w:bookmarkEnd w:id="0"/>
     </w:p>
     <w:p>
       <w:pPr>

</xml_diff>